<commit_message>
Add option to insert Hyperlinks in docx, pdf or html: new placeholder-type
</commit_message>
<xml_diff>
--- a/ExampleApplication/Test-Template.docx
+++ b/ExampleApplication/Test-Template.docx
@@ -1,6 +1,6 @@
 
 <file path=word/document.xml><?xml version="1.0" encoding="utf-8"?>
-<w:document xmlns:wpc="http://schemas.microsoft.com/office/word/2010/wordprocessingCanvas" xmlns:cx="http://schemas.microsoft.com/office/drawing/2014/chartex" xmlns:cx1="http://schemas.microsoft.com/office/drawing/2015/9/8/chartex" xmlns:cx2="http://schemas.microsoft.com/office/drawing/2015/10/21/chartex" xmlns:cx3="http://schemas.microsoft.com/office/drawing/2016/5/9/chartex" xmlns:cx4="http://schemas.microsoft.com/office/drawing/2016/5/10/chartex" xmlns:cx5="http://schemas.microsoft.com/office/drawing/2016/5/11/chartex" xmlns:cx6="http://schemas.microsoft.com/office/drawing/2016/5/12/chartex" xmlns:cx7="http://schemas.microsoft.com/office/drawing/2016/5/13/chartex" xmlns:cx8="http://schemas.microsoft.com/office/drawing/2016/5/14/chartex" xmlns:mc="http://schemas.openxmlformats.org/markup-compatibility/2006" xmlns:aink="http://schemas.microsoft.com/office/drawing/2016/ink" xmlns:am3d="http://schemas.microsoft.com/office/drawing/2017/model3d" xmlns:o="urn:schemas-microsoft-com:office:office" xmlns:r="http://schemas.openxmlformats.org/officeDocument/2006/relationships" xmlns:m="http://schemas.openxmlformats.org/officeDocument/2006/math" xmlns:v="urn:schemas-microsoft-com:vml" xmlns:wp14="http://schemas.microsoft.com/office/word/2010/wordprocessingDrawing" xmlns:wp="http://schemas.openxmlformats.org/drawingml/2006/wordprocessingDrawing" xmlns:w10="urn:schemas-microsoft-com:office:word" xmlns:w="http://schemas.openxmlformats.org/wordprocessingml/2006/main" xmlns:w14="http://schemas.microsoft.com/office/word/2010/wordml" xmlns:w15="http://schemas.microsoft.com/office/word/2012/wordml" xmlns:w16cid="http://schemas.microsoft.com/office/word/2016/wordml/cid" xmlns:w16se="http://schemas.microsoft.com/office/word/2015/wordml/symex" xmlns:wpg="http://schemas.microsoft.com/office/word/2010/wordprocessingGroup" xmlns:wpi="http://schemas.microsoft.com/office/word/2010/wordprocessingInk" xmlns:wne="http://schemas.microsoft.com/office/word/2006/wordml" xmlns:wps="http://schemas.microsoft.com/office/word/2010/wordprocessingShape" mc:Ignorable="w14 w15 w16se w16cid wp14">
+<w:document xmlns:wpc="http://schemas.microsoft.com/office/word/2010/wordprocessingCanvas" xmlns:cx="http://schemas.microsoft.com/office/drawing/2014/chartex" xmlns:cx1="http://schemas.microsoft.com/office/drawing/2015/9/8/chartex" xmlns:cx2="http://schemas.microsoft.com/office/drawing/2015/10/21/chartex" xmlns:cx3="http://schemas.microsoft.com/office/drawing/2016/5/9/chartex" xmlns:cx4="http://schemas.microsoft.com/office/drawing/2016/5/10/chartex" xmlns:cx5="http://schemas.microsoft.com/office/drawing/2016/5/11/chartex" xmlns:cx6="http://schemas.microsoft.com/office/drawing/2016/5/12/chartex" xmlns:cx7="http://schemas.microsoft.com/office/drawing/2016/5/13/chartex" xmlns:cx8="http://schemas.microsoft.com/office/drawing/2016/5/14/chartex" xmlns:mc="http://schemas.openxmlformats.org/markup-compatibility/2006" xmlns:aink="http://schemas.microsoft.com/office/drawing/2016/ink" xmlns:am3d="http://schemas.microsoft.com/office/drawing/2017/model3d" xmlns:o="urn:schemas-microsoft-com:office:office" xmlns:r="http://schemas.openxmlformats.org/officeDocument/2006/relationships" xmlns:m="http://schemas.openxmlformats.org/officeDocument/2006/math" xmlns:v="urn:schemas-microsoft-com:vml" xmlns:wp14="http://schemas.microsoft.com/office/word/2010/wordprocessingDrawing" xmlns:wp="http://schemas.openxmlformats.org/drawingml/2006/wordprocessingDrawing" xmlns:w10="urn:schemas-microsoft-com:office:word" xmlns:w="http://schemas.openxmlformats.org/wordprocessingml/2006/main" xmlns:w14="http://schemas.microsoft.com/office/word/2010/wordml" xmlns:w15="http://schemas.microsoft.com/office/word/2012/wordml" xmlns:w16cex="http://schemas.microsoft.com/office/word/2018/wordml/cex" xmlns:w16cid="http://schemas.microsoft.com/office/word/2016/wordml/cid" xmlns:w16="http://schemas.microsoft.com/office/word/2018/wordml" xmlns:w16se="http://schemas.microsoft.com/office/word/2015/wordml/symex" xmlns:wpg="http://schemas.microsoft.com/office/word/2010/wordprocessingGroup" xmlns:wpi="http://schemas.microsoft.com/office/word/2010/wordprocessingInk" xmlns:wne="http://schemas.microsoft.com/office/word/2006/wordml" xmlns:wps="http://schemas.microsoft.com/office/word/2010/wordprocessingShape" mc:Ignorable="w14 w15 w16se w16cid w16 w16cex wp14">
   <w:body>
     <w:p>
       <w:r>
@@ -55,9 +55,11 @@
                             <w:r>
                               <w:t>++</w:t>
                             </w:r>
+                            <w:proofErr w:type="spellStart"/>
                             <w:r>
                               <w:t>QRCode</w:t>
                             </w:r>
+                            <w:proofErr w:type="spellEnd"/>
                             <w:r>
                               <w:t>++</w:t>
                             </w:r>
@@ -92,9 +94,11 @@
                       <w:r>
                         <w:t>++</w:t>
                       </w:r>
+                      <w:proofErr w:type="spellStart"/>
                       <w:r>
                         <w:t>QRCode</w:t>
                       </w:r>
+                      <w:proofErr w:type="spellEnd"/>
                       <w:r>
                         <w:t>++</w:t>
                       </w:r>
@@ -162,17 +166,56 @@
       </w:r>
     </w:p>
     <w:p>
-      <w:r>
-        <w:t>Smart In Media</w:t>
-      </w:r>
-    </w:p>
-    <w:p>
+      <w:pPr>
+        <w:rPr>
+          <w:lang w:val="en-GB"/>
+        </w:rPr>
+      </w:pPr>
+      <w:r>
+        <w:rPr>
+          <w:lang w:val="en-GB"/>
+        </w:rPr>
+        <w:t xml:space="preserve">Smart </w:t>
+      </w:r>
+      <w:proofErr w:type="gramStart"/>
+      <w:r>
+        <w:rPr>
+          <w:lang w:val="en-GB"/>
+        </w:rPr>
+        <w:t>In</w:t>
+      </w:r>
+      <w:proofErr w:type="gramEnd"/>
+      <w:r>
+        <w:rPr>
+          <w:lang w:val="en-GB"/>
+        </w:rPr>
+        <w:t xml:space="preserve"> Media</w:t>
+      </w:r>
+    </w:p>
+    <w:p>
+      <w:pPr>
+        <w:rPr>
+          <w:lang w:val="en-US"/>
+        </w:rPr>
+      </w:pPr>
       <w:hyperlink r:id="rId5" w:history="1">
         <w:r>
           <w:rPr>
-            <w:rStyle w:val="Hyperlink"/>
+            <w:lang w:val="en-US"/>
           </w:rPr>
-          <w:t>www.smartinmedia.com</w:t>
+          <w:t>//</w:t>
+        </w:r>
+        <w:r>
+          <w:rPr>
+            <w:lang w:val="en-US"/>
+          </w:rPr>
+          <w:t>Website</w:t>
+        </w:r>
+        <w:r>
+          <w:rPr>
+            <w:lang w:val="en-US"/>
+          </w:rPr>
+          <w:t>//</w:t>
         </w:r>
       </w:hyperlink>
     </w:p>
@@ -182,8 +225,33 @@
           <w:lang w:val="en-US"/>
         </w:rPr>
       </w:pPr>
-      <w:bookmarkStart w:id="0" w:name="_GoBack"/>
-      <w:bookmarkEnd w:id="0"/>
+    </w:p>
+    <w:p>
+      <w:pPr>
+        <w:rPr>
+          <w:lang w:val="en-US"/>
+        </w:rPr>
+      </w:pPr>
+      <w:r>
+        <w:rPr>
+          <w:lang w:val="en-US"/>
+        </w:rPr>
+        <w:t>Visit us on ##Website## now!</w:t>
+      </w:r>
+    </w:p>
+    <w:p>
+      <w:pPr>
+        <w:rPr>
+          <w:lang w:val="en-US"/>
+        </w:rPr>
+      </w:pPr>
+    </w:p>
+    <w:p>
+      <w:pPr>
+        <w:rPr>
+          <w:lang w:val="en-US"/>
+        </w:rPr>
+      </w:pPr>
       <w:r>
         <w:rPr>
           <w:lang w:val="en-US"/>
@@ -372,8 +440,38 @@
         <w:rPr>
           <w:lang w:val="en-US"/>
         </w:rPr>
-        <w:t>Below, you will find your invoice about the products, which you ordered.</w:t>
-      </w:r>
+        <w:t xml:space="preserve">Below, you will find your </w:t>
+      </w:r>
+      <w:hyperlink r:id="rId6" w:history="1">
+        <w:r>
+          <w:rPr>
+            <w:rStyle w:val="Hyperlink"/>
+            <w:lang w:val="en-US"/>
+          </w:rPr>
+          <w:t>invoice</w:t>
+        </w:r>
+      </w:hyperlink>
+      <w:r>
+        <w:rPr>
+          <w:lang w:val="en-US"/>
+        </w:rPr>
+        <w:t xml:space="preserve"> about the products, which you ordered</w:t>
+      </w:r>
+      <w:r>
+        <w:rPr>
+          <w:lang w:val="en-US"/>
+        </w:rPr>
+        <w:t xml:space="preserve"> on </w:t>
+      </w:r>
+      <w:hyperlink r:id="rId7" w:history="1">
+        <w:r>
+          <w:rPr>
+            <w:rStyle w:val="Hyperlink"/>
+            <w:lang w:val="en-US"/>
+          </w:rPr>
+          <w:t>www.amazon.at</w:t>
+        </w:r>
+      </w:hyperlink>
     </w:p>
     <w:p>
       <w:pPr>
@@ -651,12 +749,14 @@
         </w:rPr>
         <w:t>++</w:t>
       </w:r>
+      <w:proofErr w:type="spellStart"/>
       <w:r>
         <w:rPr>
           <w:lang w:val="en-US"/>
         </w:rPr>
         <w:t>ProductImage</w:t>
       </w:r>
+      <w:proofErr w:type="spellEnd"/>
       <w:r>
         <w:rPr>
           <w:lang w:val="en-US"/>
@@ -1012,7 +1112,7 @@
 </file>
 
 <file path=word/styles.xml><?xml version="1.0" encoding="utf-8"?>
-<w:styles xmlns:mc="http://schemas.openxmlformats.org/markup-compatibility/2006" xmlns:r="http://schemas.openxmlformats.org/officeDocument/2006/relationships" xmlns:w="http://schemas.openxmlformats.org/wordprocessingml/2006/main" xmlns:w14="http://schemas.microsoft.com/office/word/2010/wordml" xmlns:w15="http://schemas.microsoft.com/office/word/2012/wordml" xmlns:w16cid="http://schemas.microsoft.com/office/word/2016/wordml/cid" xmlns:w16se="http://schemas.microsoft.com/office/word/2015/wordml/symex" mc:Ignorable="w14 w15 w16se w16cid">
+<w:styles xmlns:mc="http://schemas.openxmlformats.org/markup-compatibility/2006" xmlns:r="http://schemas.openxmlformats.org/officeDocument/2006/relationships" xmlns:w="http://schemas.openxmlformats.org/wordprocessingml/2006/main" xmlns:w14="http://schemas.microsoft.com/office/word/2010/wordml" xmlns:w15="http://schemas.microsoft.com/office/word/2012/wordml" xmlns:w16cex="http://schemas.microsoft.com/office/word/2018/wordml/cex" xmlns:w16cid="http://schemas.microsoft.com/office/word/2016/wordml/cid" xmlns:w16="http://schemas.microsoft.com/office/word/2018/wordml" xmlns:w16se="http://schemas.microsoft.com/office/word/2015/wordml/symex" mc:Ignorable="w14 w15 w16se w16cid w16 w16cex">
   <w:docDefaults>
     <w:rPrDefault>
       <w:rPr>
@@ -1442,9 +1542,9 @@
     <w:basedOn w:val="Absatz-Standardschriftart"/>
     <w:uiPriority w:val="99"/>
     <w:unhideWhenUsed/>
-    <w:rsid w:val="00752AEE"/>
+    <w:rsid w:val="00DB2687"/>
     <w:rPr>
-      <w:color w:val="0563C1" w:themeColor="hyperlink"/>
+      <w:color w:val="70AD47" w:themeColor="accent6"/>
       <w:u w:val="single"/>
     </w:rPr>
   </w:style>

</xml_diff>